<commit_message>
Added Orion, Crux and Aquarius to content
</commit_message>
<xml_diff>
--- a/Constellations - Website Content.docx
+++ b/Constellations - Website Content.docx
@@ -1,6 +1,6 @@
 
 <file path=word/document.xml><?xml version="1.0" encoding="utf-8"?>
-<w:document xmlns:wpc="http://schemas.microsoft.com/office/word/2010/wordprocessingCanvas" xmlns:cx="http://schemas.microsoft.com/office/drawing/2014/chartex" xmlns:cx1="http://schemas.microsoft.com/office/drawing/2015/9/8/chartex" xmlns:cx2="http://schemas.microsoft.com/office/drawing/2015/10/21/chartex" xmlns:cx3="http://schemas.microsoft.com/office/drawing/2016/5/9/chartex" xmlns:cx4="http://schemas.microsoft.com/office/drawing/2016/5/10/chartex" xmlns:cx5="http://schemas.microsoft.com/office/drawing/2016/5/11/chartex" xmlns:cx6="http://schemas.microsoft.com/office/drawing/2016/5/12/chartex" xmlns:cx7="http://schemas.microsoft.com/office/drawing/2016/5/13/chartex" xmlns:cx8="http://schemas.microsoft.com/office/drawing/2016/5/14/chartex" xmlns:mc="http://schemas.openxmlformats.org/markup-compatibility/2006" xmlns:aink="http://schemas.microsoft.com/office/drawing/2016/ink" xmlns:am3d="http://schemas.microsoft.com/office/drawing/2017/model3d" xmlns:o="urn:schemas-microsoft-com:office:office" xmlns:r="http://schemas.openxmlformats.org/officeDocument/2006/relationships" xmlns:m="http://schemas.openxmlformats.org/officeDocument/2006/math" xmlns:v="urn:schemas-microsoft-com:vml" xmlns:wp14="http://schemas.microsoft.com/office/word/2010/wordprocessingDrawing" xmlns:wp="http://schemas.openxmlformats.org/drawingml/2006/wordprocessingDrawing" xmlns:w10="urn:schemas-microsoft-com:office:word" xmlns:w="http://schemas.openxmlformats.org/wordprocessingml/2006/main" xmlns:w14="http://schemas.microsoft.com/office/word/2010/wordml" xmlns:w15="http://schemas.microsoft.com/office/word/2012/wordml" xmlns:w16cex="http://schemas.microsoft.com/office/word/2018/wordml/cex" xmlns:w16cid="http://schemas.microsoft.com/office/word/2016/wordml/cid" xmlns:w16="http://schemas.microsoft.com/office/word/2018/wordml" xmlns:w16se="http://schemas.microsoft.com/office/word/2015/wordml/symex" xmlns:wpg="http://schemas.microsoft.com/office/word/2010/wordprocessingGroup" xmlns:wpi="http://schemas.microsoft.com/office/word/2010/wordprocessingInk" xmlns:wne="http://schemas.microsoft.com/office/word/2006/wordml" xmlns:wps="http://schemas.microsoft.com/office/word/2010/wordprocessingShape" mc:Ignorable="w14 w15 w16se w16cid w16 w16cex wp14">
+<w:document xmlns:wpc="http://schemas.microsoft.com/office/word/2010/wordprocessingCanvas" xmlns:cx="http://schemas.microsoft.com/office/drawing/2014/chartex" xmlns:cx1="http://schemas.microsoft.com/office/drawing/2015/9/8/chartex" xmlns:cx2="http://schemas.microsoft.com/office/drawing/2015/10/21/chartex" xmlns:cx3="http://schemas.microsoft.com/office/drawing/2016/5/9/chartex" xmlns:cx4="http://schemas.microsoft.com/office/drawing/2016/5/10/chartex" xmlns:cx5="http://schemas.microsoft.com/office/drawing/2016/5/11/chartex" xmlns:cx6="http://schemas.microsoft.com/office/drawing/2016/5/12/chartex" xmlns:cx7="http://schemas.microsoft.com/office/drawing/2016/5/13/chartex" xmlns:cx8="http://schemas.microsoft.com/office/drawing/2016/5/14/chartex" xmlns:mc="http://schemas.openxmlformats.org/markup-compatibility/2006" xmlns:aink="http://schemas.microsoft.com/office/drawing/2016/ink" xmlns:am3d="http://schemas.microsoft.com/office/drawing/2017/model3d" xmlns:o="urn:schemas-microsoft-com:office:office" xmlns:r="http://schemas.openxmlformats.org/officeDocument/2006/relationships" xmlns:m="http://schemas.openxmlformats.org/officeDocument/2006/math" xmlns:v="urn:schemas-microsoft-com:vml" xmlns:wp14="http://schemas.microsoft.com/office/word/2010/wordprocessingDrawing" xmlns:wp="http://schemas.openxmlformats.org/drawingml/2006/wordprocessingDrawing" xmlns:w10="urn:schemas-microsoft-com:office:word" xmlns:w="http://schemas.openxmlformats.org/wordprocessingml/2006/main" xmlns:w14="http://schemas.microsoft.com/office/word/2010/wordml" xmlns:w15="http://schemas.microsoft.com/office/word/2012/wordml" xmlns:w16cex="http://schemas.microsoft.com/office/word/2018/wordml/cex" xmlns:w16cid="http://schemas.microsoft.com/office/word/2016/wordml/cid" xmlns:w16="http://schemas.microsoft.com/office/word/2018/wordml" xmlns:w16sdtdh="http://schemas.microsoft.com/office/word/2020/wordml/sdtdatahash" xmlns:w16se="http://schemas.microsoft.com/office/word/2015/wordml/symex" xmlns:wpg="http://schemas.microsoft.com/office/word/2010/wordprocessingGroup" xmlns:wpi="http://schemas.microsoft.com/office/word/2010/wordprocessingInk" xmlns:wne="http://schemas.microsoft.com/office/word/2006/wordml" xmlns:wps="http://schemas.microsoft.com/office/word/2010/wordprocessingShape" mc:Ignorable="w14 w15 w16se w16cid w16 w16cex w16sdtdh wp14">
   <w:body>
     <w:p>
       <w:r>
@@ -72,62 +72,106 @@
         </w:numPr>
       </w:pPr>
       <w:r>
-        <w:t>A brief introduction/ conclusion.</w:t>
+        <w:t>A brief introduction/ conclusion</w:t>
+      </w:r>
+      <w:r>
+        <w:t>?</w:t>
       </w:r>
     </w:p>
     <w:p/>
     <w:p>
       <w:r>
+        <w:t>Crux</w:t>
+      </w:r>
+    </w:p>
+    <w:p>
+      <w:r>
+        <w:t xml:space="preserve">This is a one of the most popular </w:t>
+      </w:r>
+      <w:r>
+        <w:t>constellations</w:t>
+      </w:r>
+      <w:r>
+        <w:t xml:space="preserve"> in the southern skies. </w:t>
+      </w:r>
+      <w:r>
+        <w:t>Its</w:t>
+      </w:r>
+      <w:r>
+        <w:t xml:space="preserve"> name is derived from the Latin word: Cross</w:t>
+      </w:r>
+      <w:r>
+        <w:t>, and it is the smallest of the 88 modern constellations. Being such an iconic constellation, it is found among many international cultures, and is found on the Australian, New Zealand, Brazilian, Papua new Guinean, and Samoan Flags. Before the invention of satellite positioning systems, or widespread use of the compass, this constellation was used, particularly in sailing, to find the way south.</w:t>
+      </w:r>
+    </w:p>
+    <w:p>
+      <w:r>
         <w:t>Aquarius</w:t>
       </w:r>
-      <w:r>
-        <w:t xml:space="preserve"> - North</w:t>
-      </w:r>
-    </w:p>
-    <w:p>
-      <w:r>
-        <w:t xml:space="preserve">Cygnus </w:t>
-      </w:r>
-      <w:r>
-        <w:t>- North</w:t>
-      </w:r>
-    </w:p>
-    <w:p>
-      <w:r>
-        <w:t xml:space="preserve">Big Dipper </w:t>
-      </w:r>
-      <w:r>
-        <w:t>–</w:t>
-      </w:r>
-      <w:r>
-        <w:t xml:space="preserve"> North</w:t>
-      </w:r>
-    </w:p>
-    <w:p>
-      <w:r>
-        <w:t>Ursa Minor – North</w:t>
-      </w:r>
-    </w:p>
-    <w:p>
-      <w:r>
-        <w:t>Crux (SC) – South</w:t>
-      </w:r>
-    </w:p>
-    <w:p>
-      <w:r>
-        <w:t>Orion – south</w:t>
-      </w:r>
-    </w:p>
-    <w:p>
-      <w:r>
-        <w:t>Carina – South</w:t>
-      </w:r>
-    </w:p>
-    <w:p>
-      <w:r>
-        <w:t>Centaurus - South</w:t>
-      </w:r>
-    </w:p>
+    </w:p>
+    <w:p>
+      <w:r>
+        <w:t>This is a constellation of the zodiac (</w:t>
+      </w:r>
+      <w:r>
+        <w:t xml:space="preserve">a </w:t>
+      </w:r>
+      <w:r>
+        <w:t>constellation which appear +-8 degrees from the</w:t>
+      </w:r>
+      <w:r>
+        <w:t xml:space="preserve"> apparent</w:t>
+      </w:r>
+      <w:r>
+        <w:t xml:space="preserve"> path of the sun)</w:t>
+      </w:r>
+      <w:r>
+        <w:t>, and its Latin translation is cupbearer. In ancient Babylonian culture, the constellation depicts “The Great One”, which represents the god Ea. He is seen as holding an overflowing vase of water. The ancient god was associated with heavy flooding in the Babylonian culture, and attributed as the one who starts spring, by placing his vase into the River Nile, and creating an annual flood.</w:t>
+      </w:r>
+    </w:p>
+    <w:p>
+      <w:r>
+        <w:t>Orion</w:t>
+      </w:r>
+    </w:p>
+    <w:p>
+      <w:r>
+        <w:t xml:space="preserve">Perhaps the </w:t>
+      </w:r>
+      <w:r>
+        <w:t>easiest</w:t>
+      </w:r>
+      <w:r>
+        <w:t xml:space="preserve"> to find constellation in the night sky is that of Orion. </w:t>
+      </w:r>
+      <w:r>
+        <w:t>The representation of this constellation is often that of Orion himself, god of Poseidon, a superhuman giant hunter, who threated to kill all the animals of Earth. The myth recounts the goddess Gaia in fury at Orion’s claim, and tried to kill him with a scorpion. According to legend, this reason is why the constellation of Scorpius and Orion can never be seen at once in the night sky.</w:t>
+      </w:r>
+    </w:p>
+    <w:p>
+      <w:r>
+        <w:t>References</w:t>
+      </w:r>
+    </w:p>
+    <w:p/>
+    <w:p/>
+    <w:p>
+      <w:r>
+        <w:t>Questions?</w:t>
+      </w:r>
+    </w:p>
+    <w:p>
+      <w:r>
+        <w:t xml:space="preserve">What constellation appears on the flag of </w:t>
+      </w:r>
+      <w:r>
+        <w:t>Brazil</w:t>
+      </w:r>
+      <w:r>
+        <w:t>?</w:t>
+      </w:r>
+    </w:p>
+    <w:p/>
     <w:p/>
     <w:sectPr>
       <w:pgSz w:w="11906" w:h="16838"/>
@@ -140,7 +184,7 @@
 </file>
 
 <file path=word/numbering.xml><?xml version="1.0" encoding="utf-8"?>
-<w:numbering xmlns:wpc="http://schemas.microsoft.com/office/word/2010/wordprocessingCanvas" xmlns:cx="http://schemas.microsoft.com/office/drawing/2014/chartex" xmlns:cx1="http://schemas.microsoft.com/office/drawing/2015/9/8/chartex" xmlns:cx2="http://schemas.microsoft.com/office/drawing/2015/10/21/chartex" xmlns:cx3="http://schemas.microsoft.com/office/drawing/2016/5/9/chartex" xmlns:cx4="http://schemas.microsoft.com/office/drawing/2016/5/10/chartex" xmlns:cx5="http://schemas.microsoft.com/office/drawing/2016/5/11/chartex" xmlns:cx6="http://schemas.microsoft.com/office/drawing/2016/5/12/chartex" xmlns:cx7="http://schemas.microsoft.com/office/drawing/2016/5/13/chartex" xmlns:cx8="http://schemas.microsoft.com/office/drawing/2016/5/14/chartex" xmlns:mc="http://schemas.openxmlformats.org/markup-compatibility/2006" xmlns:aink="http://schemas.microsoft.com/office/drawing/2016/ink" xmlns:am3d="http://schemas.microsoft.com/office/drawing/2017/model3d" xmlns:o="urn:schemas-microsoft-com:office:office" xmlns:r="http://schemas.openxmlformats.org/officeDocument/2006/relationships" xmlns:m="http://schemas.openxmlformats.org/officeDocument/2006/math" xmlns:v="urn:schemas-microsoft-com:vml" xmlns:wp14="http://schemas.microsoft.com/office/word/2010/wordprocessingDrawing" xmlns:wp="http://schemas.openxmlformats.org/drawingml/2006/wordprocessingDrawing" xmlns:w10="urn:schemas-microsoft-com:office:word" xmlns:w="http://schemas.openxmlformats.org/wordprocessingml/2006/main" xmlns:w14="http://schemas.microsoft.com/office/word/2010/wordml" xmlns:w15="http://schemas.microsoft.com/office/word/2012/wordml" xmlns:w16cex="http://schemas.microsoft.com/office/word/2018/wordml/cex" xmlns:w16cid="http://schemas.microsoft.com/office/word/2016/wordml/cid" xmlns:w16="http://schemas.microsoft.com/office/word/2018/wordml" xmlns:w16se="http://schemas.microsoft.com/office/word/2015/wordml/symex" xmlns:wpg="http://schemas.microsoft.com/office/word/2010/wordprocessingGroup" xmlns:wpi="http://schemas.microsoft.com/office/word/2010/wordprocessingInk" xmlns:wne="http://schemas.microsoft.com/office/word/2006/wordml" xmlns:wps="http://schemas.microsoft.com/office/word/2010/wordprocessingShape" mc:Ignorable="w14 w15 w16se w16cid w16 w16cex wp14">
+<w:numbering xmlns:wpc="http://schemas.microsoft.com/office/word/2010/wordprocessingCanvas" xmlns:cx="http://schemas.microsoft.com/office/drawing/2014/chartex" xmlns:cx1="http://schemas.microsoft.com/office/drawing/2015/9/8/chartex" xmlns:cx2="http://schemas.microsoft.com/office/drawing/2015/10/21/chartex" xmlns:cx3="http://schemas.microsoft.com/office/drawing/2016/5/9/chartex" xmlns:cx4="http://schemas.microsoft.com/office/drawing/2016/5/10/chartex" xmlns:cx5="http://schemas.microsoft.com/office/drawing/2016/5/11/chartex" xmlns:cx6="http://schemas.microsoft.com/office/drawing/2016/5/12/chartex" xmlns:cx7="http://schemas.microsoft.com/office/drawing/2016/5/13/chartex" xmlns:cx8="http://schemas.microsoft.com/office/drawing/2016/5/14/chartex" xmlns:mc="http://schemas.openxmlformats.org/markup-compatibility/2006" xmlns:aink="http://schemas.microsoft.com/office/drawing/2016/ink" xmlns:am3d="http://schemas.microsoft.com/office/drawing/2017/model3d" xmlns:o="urn:schemas-microsoft-com:office:office" xmlns:r="http://schemas.openxmlformats.org/officeDocument/2006/relationships" xmlns:m="http://schemas.openxmlformats.org/officeDocument/2006/math" xmlns:v="urn:schemas-microsoft-com:vml" xmlns:wp14="http://schemas.microsoft.com/office/word/2010/wordprocessingDrawing" xmlns:wp="http://schemas.openxmlformats.org/drawingml/2006/wordprocessingDrawing" xmlns:w10="urn:schemas-microsoft-com:office:word" xmlns:w="http://schemas.openxmlformats.org/wordprocessingml/2006/main" xmlns:w14="http://schemas.microsoft.com/office/word/2010/wordml" xmlns:w15="http://schemas.microsoft.com/office/word/2012/wordml" xmlns:w16cex="http://schemas.microsoft.com/office/word/2018/wordml/cex" xmlns:w16cid="http://schemas.microsoft.com/office/word/2016/wordml/cid" xmlns:w16="http://schemas.microsoft.com/office/word/2018/wordml" xmlns:w16sdtdh="http://schemas.microsoft.com/office/word/2020/wordml/sdtdatahash" xmlns:w16se="http://schemas.microsoft.com/office/word/2015/wordml/symex" xmlns:wpg="http://schemas.microsoft.com/office/word/2010/wordprocessingGroup" xmlns:wpi="http://schemas.microsoft.com/office/word/2010/wordprocessingInk" xmlns:wne="http://schemas.microsoft.com/office/word/2006/wordml" xmlns:wps="http://schemas.microsoft.com/office/word/2010/wordprocessingShape" mc:Ignorable="w14 w15 w16se w16cid w16 w16cex w16sdtdh wp14">
   <w:abstractNum w:abstractNumId="0" w15:restartNumberingAfterBreak="0">
     <w:nsid w:val="68A96110"/>
     <w:multiLevelType w:val="hybridMultilevel"/>
@@ -260,7 +304,7 @@
 </file>
 
 <file path=word/styles.xml><?xml version="1.0" encoding="utf-8"?>
-<w:styles xmlns:mc="http://schemas.openxmlformats.org/markup-compatibility/2006" xmlns:r="http://schemas.openxmlformats.org/officeDocument/2006/relationships" xmlns:w="http://schemas.openxmlformats.org/wordprocessingml/2006/main" xmlns:w14="http://schemas.microsoft.com/office/word/2010/wordml" xmlns:w15="http://schemas.microsoft.com/office/word/2012/wordml" xmlns:w16cex="http://schemas.microsoft.com/office/word/2018/wordml/cex" xmlns:w16cid="http://schemas.microsoft.com/office/word/2016/wordml/cid" xmlns:w16="http://schemas.microsoft.com/office/word/2018/wordml" xmlns:w16se="http://schemas.microsoft.com/office/word/2015/wordml/symex" mc:Ignorable="w14 w15 w16se w16cid w16 w16cex">
+<w:styles xmlns:mc="http://schemas.openxmlformats.org/markup-compatibility/2006" xmlns:r="http://schemas.openxmlformats.org/officeDocument/2006/relationships" xmlns:w="http://schemas.openxmlformats.org/wordprocessingml/2006/main" xmlns:w14="http://schemas.microsoft.com/office/word/2010/wordml" xmlns:w15="http://schemas.microsoft.com/office/word/2012/wordml" xmlns:w16cex="http://schemas.microsoft.com/office/word/2018/wordml/cex" xmlns:w16cid="http://schemas.microsoft.com/office/word/2016/wordml/cid" xmlns:w16="http://schemas.microsoft.com/office/word/2018/wordml" xmlns:w16sdtdh="http://schemas.microsoft.com/office/word/2020/wordml/sdtdatahash" xmlns:w16se="http://schemas.microsoft.com/office/word/2015/wordml/symex" mc:Ignorable="w14 w15 w16se w16cid w16 w16cex w16sdtdh">
   <w:docDefaults>
     <w:rPrDefault>
       <w:rPr>
@@ -382,6 +426,7 @@
     <w:lsdException w:name="HTML Sample" w:semiHidden="1" w:unhideWhenUsed="1"/>
     <w:lsdException w:name="HTML Typewriter" w:semiHidden="1" w:unhideWhenUsed="1"/>
     <w:lsdException w:name="HTML Variable" w:semiHidden="1" w:unhideWhenUsed="1"/>
+    <w:lsdException w:name="Normal Table" w:semiHidden="1" w:unhideWhenUsed="1"/>
     <w:lsdException w:name="annotation subject" w:semiHidden="1" w:unhideWhenUsed="1"/>
     <w:lsdException w:name="No List" w:semiHidden="1" w:unhideWhenUsed="1"/>
     <w:lsdException w:name="Outline List 1" w:semiHidden="1" w:unhideWhenUsed="1"/>
@@ -428,8 +473,10 @@
     <w:lsdException w:name="Table Subtle 2" w:semiHidden="1" w:unhideWhenUsed="1"/>
     <w:lsdException w:name="Table Web 1" w:semiHidden="1" w:unhideWhenUsed="1"/>
     <w:lsdException w:name="Table Web 2" w:semiHidden="1" w:unhideWhenUsed="1"/>
+    <w:lsdException w:name="Table Web 3" w:semiHidden="1" w:unhideWhenUsed="1"/>
     <w:lsdException w:name="Balloon Text" w:semiHidden="1" w:unhideWhenUsed="1"/>
     <w:lsdException w:name="Table Grid" w:uiPriority="39"/>
+    <w:lsdException w:name="Table Theme" w:semiHidden="1" w:unhideWhenUsed="1"/>
     <w:lsdException w:name="Placeholder Text" w:semiHidden="1"/>
     <w:lsdException w:name="No Spacing" w:uiPriority="1" w:qFormat="1"/>
     <w:lsdException w:name="Light Shading" w:uiPriority="60"/>

</xml_diff>